<commit_message>
schedualar is now in place and added new code block diagram
</commit_message>
<xml_diff>
--- a/ECEN361_ProjectDefinition.docx
+++ b/ECEN361_ProjectDefinition.docx
@@ -17,6 +17,7 @@
         <w:dataBinding w:prefixMappings="xmlns:ns0='http://purl.org/dc/elements/1.1/' xmlns:ns1='http://schemas.openxmlformats.org/package/2006/metadata/core-properties' " w:xpath="/ns1:coreProperties[1]/ns0:title[1]" w:storeItemID="{6C3C8BC8-F283-45AE-878A-BAB7291924A1}"/>
         <w:text/>
       </w:sdtPr>
+      <w:sdtEndPr/>
       <w:sdtContent>
         <w:p>
           <w:pPr>
@@ -105,21 +106,7 @@
         <w:rPr>
           <w:i/>
         </w:rPr>
-        <w:t xml:space="preserve"> Pedometer, Heart Rate, Watch (Time, Stopwatch, date &amp; time, timer, alarm, etc.) and then if we want to expand and have time we would </w:t>
-      </w:r>
-      <w:proofErr w:type="gramStart"/>
-      <w:r>
-        <w:rPr>
-          <w:i/>
-        </w:rPr>
-        <w:t>look into</w:t>
-      </w:r>
-      <w:proofErr w:type="gramEnd"/>
-      <w:r>
-        <w:rPr>
-          <w:i/>
-        </w:rPr>
-        <w:t xml:space="preserve"> other options. IT is not going touchscreen. </w:t>
+        <w:t xml:space="preserve"> Pedometer, Heart Rate, Watch (Time, Stopwatch, date &amp; time, timer, alarm, etc.) and then if we want to expand and have time we would look into other options. IT is not going touchscreen. </w:t>
       </w:r>
     </w:p>
     <w:p>
@@ -369,17 +356,8 @@
                 <w:rFonts w:ascii="Calibri" w:eastAsia="Calibri" w:hAnsi="Calibri" w:cs="Calibri"/>
                 <w:color w:val="000000"/>
               </w:rPr>
-              <w:t xml:space="preserve">Set up project in Monday.com and invite </w:t>
+              <w:t>Set up project in Monday.com and invite team</w:t>
             </w:r>
-            <w:proofErr w:type="gramStart"/>
-            <w:r>
-              <w:rPr>
-                <w:rFonts w:ascii="Calibri" w:eastAsia="Calibri" w:hAnsi="Calibri" w:cs="Calibri"/>
-                <w:color w:val="000000"/>
-              </w:rPr>
-              <w:t>team</w:t>
-            </w:r>
-            <w:proofErr w:type="gramEnd"/>
           </w:p>
           <w:p>
             <w:pPr>
@@ -402,17 +380,8 @@
                 <w:rFonts w:ascii="Calibri" w:eastAsia="Calibri" w:hAnsi="Calibri" w:cs="Calibri"/>
                 <w:color w:val="000000"/>
               </w:rPr>
-              <w:t xml:space="preserve">Manage project tasks in </w:t>
+              <w:t>Manage project tasks in Monday.com</w:t>
             </w:r>
-            <w:proofErr w:type="gramStart"/>
-            <w:r>
-              <w:rPr>
-                <w:rFonts w:ascii="Calibri" w:eastAsia="Calibri" w:hAnsi="Calibri" w:cs="Calibri"/>
-                <w:color w:val="000000"/>
-              </w:rPr>
-              <w:t>Monday.com</w:t>
-            </w:r>
-            <w:proofErr w:type="gramEnd"/>
           </w:p>
           <w:p>
             <w:pPr>
@@ -435,17 +404,8 @@
                 <w:rFonts w:ascii="Calibri" w:eastAsia="Calibri" w:hAnsi="Calibri" w:cs="Calibri"/>
                 <w:color w:val="000000"/>
               </w:rPr>
-              <w:t xml:space="preserve">Submits group </w:t>
+              <w:t>Submits group assignments</w:t>
             </w:r>
-            <w:proofErr w:type="gramStart"/>
-            <w:r>
-              <w:rPr>
-                <w:rFonts w:ascii="Calibri" w:eastAsia="Calibri" w:hAnsi="Calibri" w:cs="Calibri"/>
-                <w:color w:val="000000"/>
-              </w:rPr>
-              <w:t>assignments</w:t>
-            </w:r>
-            <w:proofErr w:type="gramEnd"/>
           </w:p>
           <w:p>
             <w:pPr>
@@ -481,13 +441,8 @@
           </w:tcPr>
           <w:p>
             <w:r>
-              <w:t xml:space="preserve">Hardware </w:t>
+              <w:t>Hardware Lead</w:t>
             </w:r>
-            <w:proofErr w:type="gramStart"/>
-            <w:r>
-              <w:t>Lead</w:t>
-            </w:r>
-            <w:proofErr w:type="gramEnd"/>
           </w:p>
         </w:tc>
         <w:tc>
@@ -1114,21 +1069,7 @@
         <w:rPr>
           <w:i/>
         </w:rPr>
-        <w:t xml:space="preserve"> hardware block diagram showing the major hardware components, how they connect, how they are powered, etc. Use a professional tool such as </w:t>
-      </w:r>
-      <w:proofErr w:type="spellStart"/>
-      <w:r>
-        <w:rPr>
-          <w:i/>
-        </w:rPr>
-        <w:t>LucidChart</w:t>
-      </w:r>
-      <w:proofErr w:type="spellEnd"/>
-      <w:r>
-        <w:rPr>
-          <w:i/>
-        </w:rPr>
-        <w:t xml:space="preserve">, draw.io, or Miro for this. Export a PDF and turn in with this sheet. </w:t>
+        <w:t xml:space="preserve"> hardware block diagram showing the major hardware components, how they connect, how they are powered, etc. Use a professional tool such as LucidChart, draw.io, or Miro for this. Export a PDF and turn in with this sheet. </w:t>
       </w:r>
       <w:r>
         <w:rPr>
@@ -1229,21 +1170,7 @@
         <w:rPr>
           <w:i/>
         </w:rPr>
-        <w:t xml:space="preserve"> software block diagram showing the major software modules, how they connect, how they interface with hardware, etc. Use a professional tool such as </w:t>
-      </w:r>
-      <w:proofErr w:type="spellStart"/>
-      <w:r>
-        <w:rPr>
-          <w:i/>
-        </w:rPr>
-        <w:t>LucidChart</w:t>
-      </w:r>
-      <w:proofErr w:type="spellEnd"/>
-      <w:r>
-        <w:rPr>
-          <w:i/>
-        </w:rPr>
-        <w:t xml:space="preserve">, draw.io, or Miro for this. Export a PDF and turn in with this sheet. </w:t>
+        <w:t xml:space="preserve"> software block diagram showing the major software modules, how they connect, how they interface with hardware, etc. Use a professional tool such as LucidChart, draw.io, or Miro for this. Export a PDF and turn in with this sheet. </w:t>
       </w:r>
       <w:r>
         <w:rPr>
@@ -1264,15 +1191,15 @@
       </w:pPr>
       <w:r>
         <w:rPr>
-          <w:b/>
-          <w:bCs/>
-          <w:i/>
+          <w:iCs/>
+          <w:sz w:val="24"/>
+          <w:szCs w:val="24"/>
         </w:rPr>
         <w:drawing>
-          <wp:inline distT="0" distB="0" distL="0" distR="0" wp14:anchorId="5DFACBC4" wp14:editId="2C2B9441">
-            <wp:extent cx="6323764" cy="4130040"/>
-            <wp:effectExtent l="0" t="0" r="1270" b="3810"/>
-            <wp:docPr id="1244702052" name="Picture 1" descr="A diagram of a company&#10;&#10;Description automatically generated"/>
+          <wp:inline distT="0" distB="0" distL="0" distR="0" wp14:anchorId="742AA80E" wp14:editId="77C7750A">
+            <wp:extent cx="5943600" cy="3467100"/>
+            <wp:effectExtent l="0" t="0" r="0" b="0"/>
+            <wp:docPr id="748031421" name="Picture 1"/>
             <wp:cNvGraphicFramePr>
               <a:graphicFrameLocks xmlns:a="http://schemas.openxmlformats.org/drawingml/2006/main" noChangeAspect="1"/>
             </wp:cNvGraphicFramePr>
@@ -1280,7 +1207,7 @@
               <a:graphicData uri="http://schemas.openxmlformats.org/drawingml/2006/picture">
                 <pic:pic xmlns:pic="http://schemas.openxmlformats.org/drawingml/2006/picture">
                   <pic:nvPicPr>
-                    <pic:cNvPr id="1244702052" name="Picture 1" descr="A diagram of a company&#10;&#10;Description automatically generated"/>
+                    <pic:cNvPr id="748031421" name=""/>
                     <pic:cNvPicPr/>
                   </pic:nvPicPr>
                   <pic:blipFill>
@@ -1292,7 +1219,7 @@
                   <pic:spPr>
                     <a:xfrm>
                       <a:off x="0" y="0"/>
-                      <a:ext cx="6341573" cy="4141671"/>
+                      <a:ext cx="5943600" cy="3467100"/>
                     </a:xfrm>
                     <a:prstGeom prst="rect">
                       <a:avLst/>
@@ -1489,6 +1416,7 @@
                                 <w:dataBinding w:prefixMappings="xmlns:ns0='http://purl.org/dc/elements/1.1/' xmlns:ns1='http://schemas.openxmlformats.org/package/2006/metadata/core-properties' " w:xpath="/ns1:coreProperties[1]/ns0:subject[1]" w:storeItemID="{6C3C8BC8-F283-45AE-878A-BAB7291924A1}"/>
                                 <w:text/>
                               </w:sdtPr>
+                              <w:sdtEndPr/>
                               <w:sdtContent>
                                 <w:r>
                                   <w:rPr>
@@ -1531,6 +1459,7 @@
                                 <w:dataBinding w:prefixMappings="xmlns:ns0='http://schemas.openxmlformats.org/officeDocument/2006/extended-properties' " w:xpath="/ns0:Properties[1]/ns0:Company[1]" w:storeItemID="{6668398D-A668-4E3E-A5EB-62B293D839F1}"/>
                                 <w:text/>
                               </w:sdtPr>
+                              <w:sdtEndPr/>
                               <w:sdtContent>
                                 <w:r>
                                   <w:rPr>
@@ -1602,6 +1531,7 @@
                           <w:dataBinding w:prefixMappings="xmlns:ns0='http://purl.org/dc/elements/1.1/' xmlns:ns1='http://schemas.openxmlformats.org/package/2006/metadata/core-properties' " w:xpath="/ns1:coreProperties[1]/ns0:subject[1]" w:storeItemID="{6C3C8BC8-F283-45AE-878A-BAB7291924A1}"/>
                           <w:text/>
                         </w:sdtPr>
+                        <w:sdtEndPr/>
                         <w:sdtContent>
                           <w:r>
                             <w:rPr>
@@ -1644,6 +1574,7 @@
                           <w:dataBinding w:prefixMappings="xmlns:ns0='http://schemas.openxmlformats.org/officeDocument/2006/extended-properties' " w:xpath="/ns0:Properties[1]/ns0:Company[1]" w:storeItemID="{6668398D-A668-4E3E-A5EB-62B293D839F1}"/>
                           <w:text/>
                         </w:sdtPr>
+                        <w:sdtEndPr/>
                         <w:sdtContent>
                           <w:r>
                             <w:rPr>
@@ -1807,6 +1738,7 @@
                                 <w:dataBinding w:prefixMappings="xmlns:ns0='http://purl.org/dc/elements/1.1/' xmlns:ns1='http://schemas.openxmlformats.org/package/2006/metadata/core-properties' " w:xpath="/ns1:coreProperties[1]/ns0:title[1]" w:storeItemID="{6C3C8BC8-F283-45AE-878A-BAB7291924A1}"/>
                                 <w:text/>
                               </w:sdtPr>
+                              <w:sdtEndPr/>
                               <w:sdtContent>
                                 <w:r>
                                   <w:rPr>
@@ -1842,6 +1774,7 @@
                                 <w:dataBinding w:prefixMappings="xmlns:ns0='http://purl.org/dc/elements/1.1/' xmlns:ns1='http://schemas.openxmlformats.org/package/2006/metadata/core-properties' " w:xpath="/ns1:coreProperties[1]/ns0:subject[1]" w:storeItemID="{6C3C8BC8-F283-45AE-878A-BAB7291924A1}"/>
                                 <w:text/>
                               </w:sdtPr>
+                              <w:sdtEndPr/>
                               <w:sdtContent>
                                 <w:r>
                                   <w:rPr>
@@ -1906,6 +1839,7 @@
                           <w:dataBinding w:prefixMappings="xmlns:ns0='http://purl.org/dc/elements/1.1/' xmlns:ns1='http://schemas.openxmlformats.org/package/2006/metadata/core-properties' " w:xpath="/ns1:coreProperties[1]/ns0:title[1]" w:storeItemID="{6C3C8BC8-F283-45AE-878A-BAB7291924A1}"/>
                           <w:text/>
                         </w:sdtPr>
+                        <w:sdtEndPr/>
                         <w:sdtContent>
                           <w:r>
                             <w:rPr>
@@ -1941,6 +1875,7 @@
                           <w:dataBinding w:prefixMappings="xmlns:ns0='http://purl.org/dc/elements/1.1/' xmlns:ns1='http://schemas.openxmlformats.org/package/2006/metadata/core-properties' " w:xpath="/ns1:coreProperties[1]/ns0:subject[1]" w:storeItemID="{6C3C8BC8-F283-45AE-878A-BAB7291924A1}"/>
                           <w:text/>
                         </w:sdtPr>
+                        <w:sdtEndPr/>
                         <w:sdtContent>
                           <w:r>
                             <w:rPr>
@@ -4477,7 +4412,7 @@
     <w:charset w:val="00"/>
     <w:family w:val="swiss"/>
     <w:pitch w:val="variable"/>
-    <w:sig w:usb0="E4002EFF" w:usb1="C000247B" w:usb2="00000009" w:usb3="00000000" w:csb0="000001FF" w:csb1="00000000"/>
+    <w:sig w:usb0="E4002EFF" w:usb1="C200247B" w:usb2="00000009" w:usb3="00000000" w:csb0="000001FF" w:csb1="00000000"/>
   </w:font>
   <w:font w:name="Times New Roman">
     <w:panose1 w:val="02020603050405020304"/>
@@ -4518,7 +4453,7 @@
     <w:charset w:val="00"/>
     <w:family w:val="swiss"/>
     <w:pitch w:val="variable"/>
-    <w:sig w:usb0="E4002EFF" w:usb1="C000247B" w:usb2="00000009" w:usb3="00000000" w:csb0="000001FF" w:csb1="00000000"/>
+    <w:sig w:usb0="E4002EFF" w:usb1="C200247B" w:usb2="00000009" w:usb3="00000000" w:csb0="000001FF" w:csb1="00000000"/>
   </w:font>
 </w:fonts>
 </file>
@@ -4542,6 +4477,7 @@
     <w:rsid w:val="000B5CE0"/>
     <w:rsid w:val="004E7C9F"/>
     <w:rsid w:val="006609F5"/>
+    <w:rsid w:val="00A66163"/>
     <w:rsid w:val="00D404CD"/>
     <w:rsid w:val="00DD3112"/>
   </w:rsids>

</xml_diff>